<commit_message>
Re-Run fit with data only from 2000-2015
</commit_message>
<xml_diff>
--- a/Documentation KRB Skript.docx
+++ b/Documentation KRB Skript.docx
@@ -5024,11 +5024,6 @@
       </w:r>
     </w:p>
     <w:p>
-      <w:pPr>
-        <w:rPr>
-          <w:lang w:val="de-DE"/>
-        </w:rPr>
-      </w:pPr>
       <w:r>
         <w:fldChar w:fldCharType="end"/>
       </w:r>
@@ -5036,13 +5031,7 @@
         <w:t xml:space="preserve"> </w:t>
       </w:r>
     </w:p>
-    <w:p>
-      <w:pPr>
-        <w:rPr>
-          <w:lang w:val="de-DE"/>
-        </w:rPr>
-      </w:pPr>
-    </w:p>
+    <w:p/>
     <w:p>
       <w:pPr>
         <w:pStyle w:val="berschrift1"/>
@@ -6384,10 +6373,12 @@
         <w:t>rel</w:t>
       </w:r>
       <w:r>
-        <w:t>ation especially for conifer stands</w:t>
-      </w:r>
-      <w:r>
-        <w:t xml:space="preserve"> (fig. 1),</w:t>
+        <w:t xml:space="preserve">ation </w:t>
+      </w:r>
+      <w:bookmarkStart w:id="24" w:name="_GoBack"/>
+      <w:bookmarkEnd w:id="24"/>
+      <w:r>
+        <w:t>(fig. 1),</w:t>
       </w:r>
     </w:p>
     <w:p/>
@@ -6764,9 +6755,9 @@
           <w:lang w:eastAsia="en-GB"/>
         </w:rPr>
         <w:drawing>
-          <wp:inline distT="0" distB="0" distL="0" distR="0" wp14:anchorId="71920ECD" wp14:editId="3192B395">
-            <wp:extent cx="5759898" cy="1919605"/>
-            <wp:effectExtent l="0" t="0" r="0" b="4445"/>
+          <wp:inline distT="0" distB="0" distL="0" distR="0" wp14:anchorId="71920ECD" wp14:editId="1A8EA49A">
+            <wp:extent cx="5759898" cy="1919604"/>
+            <wp:effectExtent l="0" t="0" r="0" b="5080"/>
             <wp:docPr id="9" name="Grafik 9"/>
             <wp:cNvGraphicFramePr>
               <a:graphicFrameLocks xmlns:a="http://schemas.openxmlformats.org/drawingml/2006/main" noChangeAspect="1"/>
@@ -6793,7 +6784,7 @@
                   <pic:spPr>
                     <a:xfrm>
                       <a:off x="0" y="0"/>
-                      <a:ext cx="5759898" cy="1919605"/>
+                      <a:ext cx="5759898" cy="1919604"/>
                     </a:xfrm>
                     <a:prstGeom prst="rect">
                       <a:avLst/>
@@ -7165,10 +7156,7 @@
       </w:r>
     </w:p>
     <w:p/>
-    <w:p>
-      <w:bookmarkStart w:id="24" w:name="_GoBack"/>
-      <w:bookmarkEnd w:id="24"/>
-    </w:p>
+    <w:p/>
     <w:p>
       <w:pPr>
         <w:rPr>
@@ -7821,9 +7809,9 @@
           <w:lang w:eastAsia="en-GB"/>
         </w:rPr>
         <w:drawing>
-          <wp:inline distT="0" distB="0" distL="0" distR="0" wp14:anchorId="15D6395E" wp14:editId="3E701C08">
-            <wp:extent cx="5759898" cy="1919605"/>
-            <wp:effectExtent l="0" t="0" r="0" b="4445"/>
+          <wp:inline distT="0" distB="0" distL="0" distR="0" wp14:anchorId="15D6395E" wp14:editId="2603BABB">
+            <wp:extent cx="5759898" cy="1919604"/>
+            <wp:effectExtent l="0" t="0" r="0" b="5080"/>
             <wp:docPr id="11" name="Grafik 11"/>
             <wp:cNvGraphicFramePr>
               <a:graphicFrameLocks xmlns:a="http://schemas.openxmlformats.org/drawingml/2006/main" noChangeAspect="1"/>
@@ -7850,7 +7838,7 @@
                   <pic:spPr>
                     <a:xfrm>
                       <a:off x="0" y="0"/>
-                      <a:ext cx="5759898" cy="1919605"/>
+                      <a:ext cx="5759898" cy="1919604"/>
                     </a:xfrm>
                     <a:prstGeom prst="rect">
                       <a:avLst/>
@@ -8391,7 +8379,19 @@
               <w:rPr>
                 <w:rFonts w:ascii="Cambria Math" w:hAnsi="Cambria Math"/>
               </w:rPr>
-              <w:t xml:space="preserve">0.284 + </w:t>
+              <w:t>0.265</w:t>
+            </w:r>
+            <w:r>
+              <w:rPr>
+                <w:rFonts w:ascii="Cambria Math" w:hAnsi="Cambria Math"/>
+              </w:rPr>
+              <w:t xml:space="preserve"> </w:t>
+            </w:r>
+            <w:r>
+              <w:rPr>
+                <w:rFonts w:ascii="Cambria Math" w:hAnsi="Cambria Math"/>
+              </w:rPr>
+              <w:t xml:space="preserve">+ </w:t>
             </w:r>
             <m:oMath>
               <m:r>
@@ -8401,7 +8401,7 @@
                 <w:rPr>
                   <w:rFonts w:ascii="Cambria Math" w:hAnsi="Cambria Math"/>
                 </w:rPr>
-                <m:t>0.638</m:t>
+                <m:t>0.745</m:t>
               </m:r>
               <m:r>
                 <m:rPr>
@@ -8470,12 +8470,18 @@
         <w:rPr>
           <w:rFonts w:eastAsiaTheme="minorEastAsia"/>
         </w:rPr>
-        <w:t xml:space="preserve">The resulting estimation of the total deposition of nitrogen according to the V01 </w:t>
+        <w:t>The r</w:t>
       </w:r>
       <w:r>
         <w:rPr>
           <w:rFonts w:eastAsiaTheme="minorEastAsia"/>
         </w:rPr>
+        <w:t xml:space="preserve">esulting estimation of the total deposition of nitrogen according to the V01 </w:t>
+      </w:r>
+      <w:r>
+        <w:rPr>
+          <w:rFonts w:eastAsiaTheme="minorEastAsia"/>
+        </w:rPr>
         <w:t xml:space="preserve">model </w:t>
       </w:r>
       <w:r>
@@ -8512,20 +8518,12 @@
         <w:rPr>
           <w:rFonts w:eastAsiaTheme="minorEastAsia"/>
         </w:rPr>
-        <w:t xml:space="preserve"> has a bias </w:t>
-      </w:r>
-      <w:r>
-        <w:rPr>
-          <w:rFonts w:eastAsiaTheme="minorEastAsia"/>
-          <w:highlight w:val="yellow"/>
-        </w:rPr>
-        <w:t xml:space="preserve">of -0.14 </w:t>
+        <w:t xml:space="preserve"> has a bias of -0.1 </w:t>
       </w:r>
       <m:oMath>
         <m:r>
           <w:rPr>
             <w:rFonts w:ascii="Cambria Math" w:hAnsi="Cambria Math"/>
-            <w:highlight w:val="yellow"/>
           </w:rPr>
           <m:t xml:space="preserve">kg N </m:t>
         </m:r>
@@ -8535,7 +8533,6 @@
               <w:rPr>
                 <w:rFonts w:ascii="Cambria Math" w:hAnsi="Cambria Math"/>
                 <w:i/>
-                <w:highlight w:val="yellow"/>
               </w:rPr>
             </m:ctrlPr>
           </m:sSupPr>
@@ -8543,7 +8540,6 @@
             <m:r>
               <w:rPr>
                 <w:rFonts w:ascii="Cambria Math" w:hAnsi="Cambria Math"/>
-                <w:highlight w:val="yellow"/>
               </w:rPr>
               <m:t>ha</m:t>
             </m:r>
@@ -8552,7 +8548,6 @@
             <m:r>
               <w:rPr>
                 <w:rFonts w:ascii="Cambria Math" w:hAnsi="Cambria Math"/>
-                <w:highlight w:val="yellow"/>
               </w:rPr>
               <m:t>-1</m:t>
             </m:r>
@@ -8564,7 +8559,6 @@
               <w:rPr>
                 <w:rFonts w:ascii="Cambria Math" w:hAnsi="Cambria Math"/>
                 <w:i/>
-                <w:highlight w:val="yellow"/>
               </w:rPr>
             </m:ctrlPr>
           </m:sSupPr>
@@ -8572,7 +8566,6 @@
             <m:r>
               <w:rPr>
                 <w:rFonts w:ascii="Cambria Math" w:hAnsi="Cambria Math"/>
-                <w:highlight w:val="yellow"/>
               </w:rPr>
               <m:t>a</m:t>
             </m:r>
@@ -8581,7 +8574,6 @@
             <m:r>
               <w:rPr>
                 <w:rFonts w:ascii="Cambria Math" w:hAnsi="Cambria Math"/>
-                <w:highlight w:val="yellow"/>
               </w:rPr>
               <m:t>-1</m:t>
             </m:r>
@@ -8591,22 +8583,31 @@
       <w:r>
         <w:rPr>
           <w:rFonts w:eastAsiaTheme="minorEastAsia"/>
-          <w:highlight w:val="yellow"/>
         </w:rPr>
         <w:t xml:space="preserve"> </w:t>
       </w:r>
       <w:r>
         <w:rPr>
           <w:rFonts w:eastAsiaTheme="minorEastAsia"/>
-          <w:highlight w:val="yellow"/>
-        </w:rPr>
-        <w:t xml:space="preserve">(compared to -2 </w:t>
+        </w:rPr>
+        <w:t>(compared to -2</w:t>
+      </w:r>
+      <w:r>
+        <w:rPr>
+          <w:rFonts w:eastAsiaTheme="minorEastAsia"/>
+        </w:rPr>
+        <w:t>.3</w:t>
+      </w:r>
+      <w:r>
+        <w:rPr>
+          <w:rFonts w:eastAsiaTheme="minorEastAsia"/>
+        </w:rPr>
+        <w:t xml:space="preserve"> </w:t>
       </w:r>
       <m:oMath>
         <m:r>
           <w:rPr>
             <w:rFonts w:ascii="Cambria Math" w:hAnsi="Cambria Math"/>
-            <w:highlight w:val="yellow"/>
           </w:rPr>
           <m:t xml:space="preserve">kg N </m:t>
         </m:r>
@@ -8616,7 +8617,6 @@
               <w:rPr>
                 <w:rFonts w:ascii="Cambria Math" w:hAnsi="Cambria Math"/>
                 <w:i/>
-                <w:highlight w:val="yellow"/>
               </w:rPr>
             </m:ctrlPr>
           </m:sSupPr>
@@ -8624,7 +8624,6 @@
             <m:r>
               <w:rPr>
                 <w:rFonts w:ascii="Cambria Math" w:hAnsi="Cambria Math"/>
-                <w:highlight w:val="yellow"/>
               </w:rPr>
               <m:t>ha</m:t>
             </m:r>
@@ -8633,7 +8632,6 @@
             <m:r>
               <w:rPr>
                 <w:rFonts w:ascii="Cambria Math" w:hAnsi="Cambria Math"/>
-                <w:highlight w:val="yellow"/>
               </w:rPr>
               <m:t>-1</m:t>
             </m:r>
@@ -8645,7 +8643,6 @@
               <w:rPr>
                 <w:rFonts w:ascii="Cambria Math" w:hAnsi="Cambria Math"/>
                 <w:i/>
-                <w:highlight w:val="yellow"/>
               </w:rPr>
             </m:ctrlPr>
           </m:sSupPr>
@@ -8653,7 +8650,6 @@
             <m:r>
               <w:rPr>
                 <w:rFonts w:ascii="Cambria Math" w:hAnsi="Cambria Math"/>
-                <w:highlight w:val="yellow"/>
               </w:rPr>
               <m:t>a</m:t>
             </m:r>
@@ -8662,7 +8658,6 @@
             <m:r>
               <w:rPr>
                 <w:rFonts w:ascii="Cambria Math" w:hAnsi="Cambria Math"/>
-                <w:highlight w:val="yellow"/>
               </w:rPr>
               <m:t>-1</m:t>
             </m:r>
@@ -8672,22 +8667,31 @@
       <w:r>
         <w:rPr>
           <w:rFonts w:eastAsiaTheme="minorEastAsia"/>
-          <w:highlight w:val="yellow"/>
         </w:rPr>
         <w:t xml:space="preserve"> </w:t>
       </w:r>
       <w:r>
         <w:rPr>
           <w:rFonts w:eastAsiaTheme="minorEastAsia"/>
-          <w:highlight w:val="yellow"/>
-        </w:rPr>
-        <w:t xml:space="preserve">in the uncorrected case) and a RMSE of 1.8 </w:t>
+        </w:rPr>
+        <w:t>in the unc</w:t>
+      </w:r>
+      <w:r>
+        <w:rPr>
+          <w:rFonts w:eastAsiaTheme="minorEastAsia"/>
+        </w:rPr>
+        <w:t>orrected case) and a RMSE of 1.9</w:t>
+      </w:r>
+      <w:r>
+        <w:rPr>
+          <w:rFonts w:eastAsiaTheme="minorEastAsia"/>
+        </w:rPr>
+        <w:t xml:space="preserve"> </w:t>
       </w:r>
       <m:oMath>
         <m:r>
           <w:rPr>
             <w:rFonts w:ascii="Cambria Math" w:hAnsi="Cambria Math"/>
-            <w:highlight w:val="yellow"/>
           </w:rPr>
           <m:t xml:space="preserve">kg N </m:t>
         </m:r>
@@ -8697,7 +8701,6 @@
               <w:rPr>
                 <w:rFonts w:ascii="Cambria Math" w:hAnsi="Cambria Math"/>
                 <w:i/>
-                <w:highlight w:val="yellow"/>
               </w:rPr>
             </m:ctrlPr>
           </m:sSupPr>
@@ -8705,7 +8708,6 @@
             <m:r>
               <w:rPr>
                 <w:rFonts w:ascii="Cambria Math" w:hAnsi="Cambria Math"/>
-                <w:highlight w:val="yellow"/>
               </w:rPr>
               <m:t>ha</m:t>
             </m:r>
@@ -8714,7 +8716,6 @@
             <m:r>
               <w:rPr>
                 <w:rFonts w:ascii="Cambria Math" w:hAnsi="Cambria Math"/>
-                <w:highlight w:val="yellow"/>
               </w:rPr>
               <m:t>-1</m:t>
             </m:r>
@@ -8726,7 +8727,6 @@
               <w:rPr>
                 <w:rFonts w:ascii="Cambria Math" w:hAnsi="Cambria Math"/>
                 <w:i/>
-                <w:highlight w:val="yellow"/>
               </w:rPr>
             </m:ctrlPr>
           </m:sSupPr>
@@ -8734,7 +8734,6 @@
             <m:r>
               <w:rPr>
                 <w:rFonts w:ascii="Cambria Math" w:hAnsi="Cambria Math"/>
-                <w:highlight w:val="yellow"/>
               </w:rPr>
               <m:t>a</m:t>
             </m:r>
@@ -8743,7 +8742,6 @@
             <m:r>
               <w:rPr>
                 <w:rFonts w:ascii="Cambria Math" w:hAnsi="Cambria Math"/>
-                <w:highlight w:val="yellow"/>
               </w:rPr>
               <m:t>-1</m:t>
             </m:r>
@@ -8753,21 +8751,24 @@
       <w:r>
         <w:rPr>
           <w:rFonts w:eastAsiaTheme="minorEastAsia"/>
-          <w:highlight w:val="yellow"/>
         </w:rPr>
         <w:t xml:space="preserve"> </w:t>
       </w:r>
       <w:r>
         <w:rPr>
           <w:rFonts w:eastAsiaTheme="minorEastAsia"/>
-          <w:highlight w:val="yellow"/>
-        </w:rPr>
-        <w:t>(compared to 3.0 kg N ha</w:t>
+        </w:rPr>
+        <w:t>(compared to 3.2</w:t>
       </w:r>
       <w:r>
         <w:rPr>
           <w:rFonts w:eastAsiaTheme="minorEastAsia"/>
-          <w:highlight w:val="yellow"/>
+        </w:rPr>
+        <w:t xml:space="preserve"> kg N ha</w:t>
+      </w:r>
+      <w:r>
+        <w:rPr>
+          <w:rFonts w:eastAsiaTheme="minorEastAsia"/>
           <w:vertAlign w:val="superscript"/>
         </w:rPr>
         <w:t>-1</w:t>
@@ -8775,14 +8776,12 @@
       <w:r>
         <w:rPr>
           <w:rFonts w:eastAsiaTheme="minorEastAsia"/>
-          <w:highlight w:val="yellow"/>
         </w:rPr>
         <w:t xml:space="preserve"> a</w:t>
       </w:r>
       <w:r>
         <w:rPr>
           <w:rFonts w:eastAsiaTheme="minorEastAsia"/>
-          <w:highlight w:val="yellow"/>
           <w:vertAlign w:val="superscript"/>
         </w:rPr>
         <w:t>-1</w:t>
@@ -8839,7 +8838,13 @@
         <w:rPr>
           <w:rFonts w:eastAsiaTheme="minorEastAsia"/>
         </w:rPr>
-        <w:t xml:space="preserve"> have been tested but did not improve the </w:t>
+        <w:t xml:space="preserve"> have</w:t>
+      </w:r>
+      <w:r>
+        <w:rPr>
+          <w:rFonts w:eastAsiaTheme="minorEastAsia"/>
+        </w:rPr>
+        <w:t xml:space="preserve"> been tested but did not improve the </w:t>
       </w:r>
       <w:r>
         <w:rPr>
@@ -9329,8 +9334,8 @@
           <w:lang w:eastAsia="en-GB"/>
         </w:rPr>
         <w:drawing>
-          <wp:inline distT="0" distB="0" distL="0" distR="0" wp14:anchorId="7007ADB6" wp14:editId="331CF6AA">
-            <wp:extent cx="5759805" cy="2879090"/>
+          <wp:inline distT="0" distB="0" distL="0" distR="0" wp14:anchorId="7007ADB6" wp14:editId="19E8C9C5">
+            <wp:extent cx="5759805" cy="2879089"/>
             <wp:effectExtent l="0" t="0" r="0" b="0"/>
             <wp:docPr id="1" name="Grafik 1"/>
             <wp:cNvGraphicFramePr>
@@ -9358,7 +9363,7 @@
                   <pic:spPr>
                     <a:xfrm>
                       <a:off x="0" y="0"/>
-                      <a:ext cx="5759805" cy="2879090"/>
+                      <a:ext cx="5759805" cy="2879089"/>
                     </a:xfrm>
                     <a:prstGeom prst="rect">
                       <a:avLst/>
@@ -11834,7 +11839,7 @@
 </file>
 
 <file path=customXml/itemProps1.xml><?xml version="1.0" encoding="utf-8"?>
-<ds:datastoreItem xmlns:ds="http://schemas.openxmlformats.org/officeDocument/2006/customXml" ds:itemID="{BA6BE232-EA54-44DD-8EA6-73BDA78EE7CF}">
+<ds:datastoreItem xmlns:ds="http://schemas.openxmlformats.org/officeDocument/2006/customXml" ds:itemID="{098012D2-C56F-4AA1-9E94-83D2B176E111}">
   <ds:schemaRefs>
     <ds:schemaRef ds:uri="http://schemas.openxmlformats.org/officeDocument/2006/bibliography"/>
   </ds:schemaRefs>

</xml_diff>